<commit_message>
Atu 16 17 18
</commit_message>
<xml_diff>
--- a/Artefatos/16. DFD Essencial para cada capacidade.docx
+++ b/Artefatos/16. DFD Essencial para cada capacidade.docx
@@ -1,9 +1,9 @@
 
 <file path=word/document.xml><?xml version="1.0" encoding="utf-8"?>
-<w:document xmlns:wpc="http://schemas.microsoft.com/office/word/2010/wordprocessingCanvas" xmlns:mc="http://schemas.openxmlformats.org/markup-compatibility/2006" xmlns:o="urn:schemas-microsoft-com:office:office" xmlns:r="http://schemas.openxmlformats.org/officeDocument/2006/relationships" xmlns:m="http://schemas.openxmlformats.org/officeDocument/2006/math" xmlns:v="urn:schemas-microsoft-com:vml" xmlns:wp14="http://schemas.microsoft.com/office/word/2010/wordprocessingDrawing" xmlns:wp="http://schemas.openxmlformats.org/drawingml/2006/wordprocessingDrawing" xmlns:w10="urn:schemas-microsoft-com:office:word" xmlns:w="http://schemas.openxmlformats.org/wordprocessingml/2006/main" xmlns:w14="http://schemas.microsoft.com/office/word/2010/wordml" xmlns:wpg="http://schemas.microsoft.com/office/word/2010/wordprocessingGroup" xmlns:wpi="http://schemas.microsoft.com/office/word/2010/wordprocessingInk" xmlns:wne="http://schemas.microsoft.com/office/word/2006/wordml" xmlns:wps="http://schemas.microsoft.com/office/word/2010/wordprocessingShape" mc:Ignorable="w14 wp14">
+<w:document xmlns:wpc="http://schemas.microsoft.com/office/word/2010/wordprocessingCanvas" xmlns:mc="http://schemas.openxmlformats.org/markup-compatibility/2006" xmlns:o="urn:schemas-microsoft-com:office:office" xmlns:r="http://schemas.openxmlformats.org/officeDocument/2006/relationships" xmlns:m="http://schemas.openxmlformats.org/officeDocument/2006/math" xmlns:v="urn:schemas-microsoft-com:vml" xmlns:wp14="http://schemas.microsoft.com/office/word/2010/wordprocessingDrawing" xmlns:wp="http://schemas.openxmlformats.org/drawingml/2006/wordprocessingDrawing" xmlns:w10="urn:schemas-microsoft-com:office:word" xmlns:w="http://schemas.openxmlformats.org/wordprocessingml/2006/main" xmlns:w14="http://schemas.microsoft.com/office/word/2010/wordml" xmlns:wpg="http://schemas.microsoft.com/office/word/2010/wordprocessingGroup" xmlns:wpi="http://schemas.microsoft.com/office/word/2010/wordprocessingInk" xmlns:wne="http://schemas.microsoft.com/office/word/2006/wordml" xmlns:wps="http://schemas.microsoft.com/office/word/2010/wordprocessingShape" xmlns:a="http://schemas.openxmlformats.org/drawingml/2006/main" xmlns:pic="http://schemas.openxmlformats.org/drawingml/2006/picture" xmlns:a14="http://schemas.microsoft.com/office/drawing/2010/main" mc:Ignorable="w14 wp14">
   <w:body>
-    <w:p/>
-    <w:p>
+    <w:p xmlns:wp14="http://schemas.microsoft.com/office/word/2010/wordml" wp14:textId="77777777"/>
+    <w:p xmlns:wp14="http://schemas.microsoft.com/office/word/2010/wordml" wp14:textId="77777777">
       <w:pPr>
         <w:pStyle w:val="Ttulo"/>
       </w:pPr>
@@ -11,30 +11,26 @@
         <w:t>Conferir mercadoria</w:t>
       </w:r>
     </w:p>
-    <w:p>
+    <w:p xmlns:wp14="http://schemas.microsoft.com/office/word/2010/wordml" wp14:textId="77777777">
       <w:r>
-        <w:rPr>
-          <w:noProof/>
-          <w:lang w:eastAsia="pt-BR"/>
-        </w:rPr>
         <w:drawing>
-          <wp:inline distT="0" distB="0" distL="0" distR="0">
+          <wp:inline xmlns:wp14="http://schemas.microsoft.com/office/word/2010/wordprocessingDrawing" wp14:editId="35969BCE" wp14:anchorId="0A0BADB9">
             <wp:extent cx="3879217" cy="3686175"/>
             <wp:effectExtent l="0" t="0" r="6985" b="0"/>
-            <wp:docPr id="1" name="Imagem 1"/>
+            <wp:docPr id="1078352093" name="Imagem 1" title=""/>
             <wp:cNvGraphicFramePr>
-              <a:graphicFrameLocks xmlns:a="http://schemas.openxmlformats.org/drawingml/2006/main" noChangeAspect="1"/>
+              <a:graphicFrameLocks noChangeAspect="1"/>
             </wp:cNvGraphicFramePr>
-            <a:graphic xmlns:a="http://schemas.openxmlformats.org/drawingml/2006/main">
+            <a:graphic>
               <a:graphicData uri="http://schemas.openxmlformats.org/drawingml/2006/picture">
-                <pic:pic xmlns:pic="http://schemas.openxmlformats.org/drawingml/2006/picture">
+                <pic:pic>
                   <pic:nvPicPr>
-                    <pic:cNvPr id="1" name="Conferir mercadoria.JPG"/>
+                    <pic:cNvPr id="0" name="Imagem 1"/>
                     <pic:cNvPicPr/>
                   </pic:nvPicPr>
                   <pic:blipFill>
-                    <a:blip r:embed="rId5">
-                      <a:extLst>
+                    <a:blip r:embed="Re5602ee12ced4eca">
+                      <a:extLst xmlns:a="http://schemas.openxmlformats.org/drawingml/2006/main">
                         <a:ext uri="{28A0092B-C50C-407E-A947-70E740481C1C}">
                           <a14:useLocalDpi xmlns:a14="http://schemas.microsoft.com/office/drawing/2010/main" val="0"/>
                         </a:ext>
@@ -45,9 +41,9 @@
                     </a:stretch>
                   </pic:blipFill>
                   <pic:spPr>
-                    <a:xfrm>
+                    <a:xfrm rot="0" flipH="0" flipV="0">
                       <a:off x="0" y="0"/>
-                      <a:ext cx="3884946" cy="3691619"/>
+                      <a:ext cx="3879217" cy="3686175"/>
                     </a:xfrm>
                     <a:prstGeom prst="rect">
                       <a:avLst/>
@@ -60,45 +56,48 @@
         </w:drawing>
       </w:r>
     </w:p>
-    <w:p/>
-    <w:p/>
-    <w:p>
+    <w:p xmlns:wp14="http://schemas.microsoft.com/office/word/2010/wordml" wp14:textId="77777777"/>
+    <w:p xmlns:wp14="http://schemas.microsoft.com/office/word/2010/wordml" wp14:textId="77777777"/>
+    <w:p xmlns:wp14="http://schemas.microsoft.com/office/word/2010/wordml" wp14:textId="77777777">
       <w:pPr>
         <w:pStyle w:val="Ttulo"/>
       </w:pPr>
       <w:r>
+        <w:rPr/>
         <w:t>Registrar orçamento</w:t>
       </w:r>
       <w:r>
-        <w:rPr>
-          <w:noProof/>
-          <w:lang w:eastAsia="pt-BR"/>
-        </w:rPr>
         <w:drawing>
-          <wp:inline distT="0" distB="0" distL="0" distR="0" wp14:anchorId="3B736E74" wp14:editId="393BD5B3">
+          <wp:inline xmlns:wp14="http://schemas.microsoft.com/office/word/2010/wordprocessingDrawing" wp14:editId="6B16E095" wp14:anchorId="3B736E74">
             <wp:extent cx="2924175" cy="3231085"/>
             <wp:effectExtent l="0" t="0" r="0" b="7620"/>
-            <wp:docPr id="3" name="Imagem 3"/>
+            <wp:docPr id="656156435" name="Imagem 3" title=""/>
             <wp:cNvGraphicFramePr>
-              <a:graphicFrameLocks xmlns:a="http://schemas.openxmlformats.org/drawingml/2006/main" noChangeAspect="1"/>
+              <a:graphicFrameLocks noChangeAspect="1"/>
             </wp:cNvGraphicFramePr>
-            <a:graphic xmlns:a="http://schemas.openxmlformats.org/drawingml/2006/main">
+            <a:graphic>
               <a:graphicData uri="http://schemas.openxmlformats.org/drawingml/2006/picture">
-                <pic:pic xmlns:pic="http://schemas.openxmlformats.org/drawingml/2006/picture">
+                <pic:pic>
                   <pic:nvPicPr>
-                    <pic:cNvPr id="1" name=""/>
+                    <pic:cNvPr id="0" name="Imagem 3"/>
                     <pic:cNvPicPr/>
                   </pic:nvPicPr>
                   <pic:blipFill>
-                    <a:blip r:embed="rId6"/>
+                    <a:blip r:embed="R503a5bd12da540a2">
+                      <a:extLst>
+                        <a:ext xmlns:a="http://schemas.openxmlformats.org/drawingml/2006/main" uri="{28A0092B-C50C-407E-A947-70E740481C1C}">
+                          <a14:useLocalDpi val="0"/>
+                        </a:ext>
+                      </a:extLst>
+                    </a:blip>
                     <a:stretch>
                       <a:fillRect/>
                     </a:stretch>
                   </pic:blipFill>
                   <pic:spPr>
-                    <a:xfrm>
+                    <a:xfrm rot="0" flipH="0" flipV="0">
                       <a:off x="0" y="0"/>
-                      <a:ext cx="2932621" cy="3240418"/>
+                      <a:ext cx="2924175" cy="3231085"/>
                     </a:xfrm>
                     <a:prstGeom prst="rect">
                       <a:avLst/>
@@ -111,7 +110,7 @@
         </w:drawing>
       </w:r>
     </w:p>
-    <w:p>
+    <w:p xmlns:wp14="http://schemas.microsoft.com/office/word/2010/wordml" wp14:textId="77777777">
       <w:pPr>
         <w:pStyle w:val="Ttulo"/>
       </w:pPr>
@@ -120,35 +119,37 @@
         <w:t>Registrar compra</w:t>
       </w:r>
     </w:p>
-    <w:p>
+    <w:p xmlns:wp14="http://schemas.microsoft.com/office/word/2010/wordml" wp14:textId="77777777">
       <w:r>
-        <w:rPr>
-          <w:noProof/>
-          <w:lang w:eastAsia="pt-BR"/>
-        </w:rPr>
         <w:drawing>
-          <wp:inline distT="0" distB="0" distL="0" distR="0" wp14:anchorId="58F94C3D" wp14:editId="43859519">
+          <wp:inline xmlns:wp14="http://schemas.microsoft.com/office/word/2010/wordprocessingDrawing" wp14:editId="7B154803" wp14:anchorId="58F94C3D">
             <wp:extent cx="3990975" cy="4133850"/>
             <wp:effectExtent l="0" t="0" r="9525" b="0"/>
-            <wp:docPr id="2" name="Imagem 2"/>
+            <wp:docPr id="100085870" name="Imagem 2" title=""/>
             <wp:cNvGraphicFramePr>
-              <a:graphicFrameLocks xmlns:a="http://schemas.openxmlformats.org/drawingml/2006/main" noChangeAspect="1"/>
+              <a:graphicFrameLocks noChangeAspect="1"/>
             </wp:cNvGraphicFramePr>
-            <a:graphic xmlns:a="http://schemas.openxmlformats.org/drawingml/2006/main">
+            <a:graphic>
               <a:graphicData uri="http://schemas.openxmlformats.org/drawingml/2006/picture">
-                <pic:pic xmlns:pic="http://schemas.openxmlformats.org/drawingml/2006/picture">
+                <pic:pic>
                   <pic:nvPicPr>
-                    <pic:cNvPr id="1" name=""/>
+                    <pic:cNvPr id="0" name="Imagem 2"/>
                     <pic:cNvPicPr/>
                   </pic:nvPicPr>
                   <pic:blipFill>
-                    <a:blip r:embed="rId7"/>
+                    <a:blip r:embed="R8c272b6fe06f4361">
+                      <a:extLst>
+                        <a:ext xmlns:a="http://schemas.openxmlformats.org/drawingml/2006/main" uri="{28A0092B-C50C-407E-A947-70E740481C1C}">
+                          <a14:useLocalDpi val="0"/>
+                        </a:ext>
+                      </a:extLst>
+                    </a:blip>
                     <a:stretch>
                       <a:fillRect/>
                     </a:stretch>
                   </pic:blipFill>
                   <pic:spPr>
-                    <a:xfrm>
+                    <a:xfrm rot="0" flipH="0" flipV="0">
                       <a:off x="0" y="0"/>
                       <a:ext cx="3990975" cy="4133850"/>
                     </a:xfrm>
@@ -163,8 +164,8 @@
         </w:drawing>
       </w:r>
     </w:p>
-    <w:p/>
-    <w:p>
+    <w:p xmlns:wp14="http://schemas.microsoft.com/office/word/2010/wordml" wp14:textId="77777777"/>
+    <w:p xmlns:wp14="http://schemas.microsoft.com/office/word/2010/wordml" wp14:textId="77777777">
       <w:pPr>
         <w:pStyle w:val="Ttulo"/>
       </w:pPr>
@@ -172,29 +173,43 @@
         <w:t>Cancelar produto; Trocar produto</w:t>
       </w:r>
     </w:p>
-    <w:p>
+    <w:p xmlns:wp14="http://schemas.microsoft.com/office/word/2010/wordml" wp14:textId="408C25E8">
+      <w:pPr>
+        <w:pStyle w:val="ListParagraph"/>
+        <w:numPr>
+          <w:ilvl w:val="0"/>
+          <w:numId w:val="1"/>
+        </w:numPr>
+        <w:rPr>
+          <w:rFonts w:ascii="Calibri" w:hAnsi="Calibri" w:eastAsia="Calibri" w:cs="Calibri" w:asciiTheme="minorAscii" w:hAnsiTheme="minorAscii" w:eastAsiaTheme="minorAscii" w:cstheme="minorAscii"/>
+          <w:sz w:val="22"/>
+          <w:szCs w:val="22"/>
+        </w:rPr>
+      </w:pPr>
       <w:r>
-        <w:rPr>
-          <w:noProof/>
-          <w:lang w:eastAsia="pt-BR"/>
-        </w:rPr>
         <w:drawing>
-          <wp:inline distT="0" distB="0" distL="0" distR="0" wp14:anchorId="4B00A3D5" wp14:editId="3FFC1E30">
-            <wp:extent cx="4761865" cy="3275182"/>
-            <wp:effectExtent l="0" t="0" r="635" b="1905"/>
-            <wp:docPr id="4" name="Imagem 4"/>
+          <wp:inline xmlns:wp14="http://schemas.microsoft.com/office/word/2010/wordprocessingDrawing" wp14:editId="642A6E55" wp14:anchorId="54342BED">
+            <wp:extent cx="4572000" cy="3228975"/>
+            <wp:effectExtent l="0" t="0" r="0" b="0"/>
+            <wp:docPr id="1082701564" name="" title=""/>
             <wp:cNvGraphicFramePr>
-              <a:graphicFrameLocks xmlns:a="http://schemas.openxmlformats.org/drawingml/2006/main" noChangeAspect="1"/>
+              <a:graphicFrameLocks noChangeAspect="1"/>
             </wp:cNvGraphicFramePr>
-            <a:graphic xmlns:a="http://schemas.openxmlformats.org/drawingml/2006/main">
+            <a:graphic>
               <a:graphicData uri="http://schemas.openxmlformats.org/drawingml/2006/picture">
-                <pic:pic xmlns:pic="http://schemas.openxmlformats.org/drawingml/2006/picture">
+                <pic:pic>
                   <pic:nvPicPr>
-                    <pic:cNvPr id="1" name=""/>
+                    <pic:cNvPr id="0" name=""/>
                     <pic:cNvPicPr/>
                   </pic:nvPicPr>
                   <pic:blipFill>
-                    <a:blip r:embed="rId8"/>
+                    <a:blip r:embed="R3a6cc08aaa2d4f61">
+                      <a:extLst>
+                        <a:ext xmlns:a="http://schemas.openxmlformats.org/drawingml/2006/main" uri="{28A0092B-C50C-407E-A947-70E740481C1C}">
+                          <a14:useLocalDpi val="0"/>
+                        </a:ext>
+                      </a:extLst>
+                    </a:blip>
                     <a:stretch>
                       <a:fillRect/>
                     </a:stretch>
@@ -202,7 +217,7 @@
                   <pic:spPr>
                     <a:xfrm>
                       <a:off x="0" y="0"/>
-                      <a:ext cx="4770422" cy="3281067"/>
+                      <a:ext cx="4572000" cy="3228975"/>
                     </a:xfrm>
                     <a:prstGeom prst="rect">
                       <a:avLst/>
@@ -215,31 +230,42 @@
         </w:drawing>
       </w:r>
     </w:p>
-    <w:p>
+    <w:p xmlns:wp14="http://schemas.microsoft.com/office/word/2010/wordml" wp14:textId="77777777" wp14:noSpellErr="1">
+      <w:pPr>
+        <w:pStyle w:val="ListParagraph"/>
+        <w:numPr>
+          <w:ilvl w:val="0"/>
+          <w:numId w:val="1"/>
+        </w:numPr>
+        <w:bidi w:val="0"/>
+        <w:spacing w:before="0" w:beforeAutospacing="off" w:after="160" w:afterAutospacing="off" w:line="259" w:lineRule="auto"/>
+        <w:ind w:right="0"/>
+        <w:jc w:val="left"/>
+        <w:rPr>
+          <w:rFonts w:ascii="Calibri" w:hAnsi="Calibri" w:eastAsia="Calibri" w:cs="Calibri" w:asciiTheme="minorAscii" w:hAnsiTheme="minorAscii" w:eastAsiaTheme="minorAscii" w:cstheme="minorAscii"/>
+          <w:sz w:val="22"/>
+          <w:szCs w:val="22"/>
+        </w:rPr>
+      </w:pPr>
       <w:r>
-        <w:rPr>
-          <w:noProof/>
-          <w:lang w:eastAsia="pt-BR"/>
-        </w:rPr>
-        <w:lastRenderedPageBreak/>
         <w:drawing>
-          <wp:inline distT="0" distB="0" distL="0" distR="0">
-            <wp:extent cx="5890783" cy="6029325"/>
+          <wp:inline xmlns:wp14="http://schemas.microsoft.com/office/word/2010/wordprocessingDrawing" wp14:editId="3723BCDC" wp14:anchorId="16D71239">
+            <wp:extent cx="5890784" cy="6029325"/>
             <wp:effectExtent l="0" t="0" r="0" b="0"/>
-            <wp:docPr id="5" name="Imagem 5"/>
+            <wp:docPr id="1775243874" name="Imagem 5" title=""/>
             <wp:cNvGraphicFramePr>
-              <a:graphicFrameLocks xmlns:a="http://schemas.openxmlformats.org/drawingml/2006/main" noChangeAspect="1"/>
+              <a:graphicFrameLocks noChangeAspect="1"/>
             </wp:cNvGraphicFramePr>
-            <a:graphic xmlns:a="http://schemas.openxmlformats.org/drawingml/2006/main">
+            <a:graphic>
               <a:graphicData uri="http://schemas.openxmlformats.org/drawingml/2006/picture">
-                <pic:pic xmlns:pic="http://schemas.openxmlformats.org/drawingml/2006/picture">
+                <pic:pic>
                   <pic:nvPicPr>
-                    <pic:cNvPr id="0" name="21. Análises do Ciclo de Vida.png"/>
+                    <pic:cNvPr id="0" name="Imagem 5"/>
                     <pic:cNvPicPr/>
                   </pic:nvPicPr>
                   <pic:blipFill>
-                    <a:blip r:embed="rId9" cstate="print">
-                      <a:extLst>
+                    <a:blip r:embed="Raaaa5fbb04ac4d12">
+                      <a:extLst xmlns:a="http://schemas.openxmlformats.org/drawingml/2006/main">
                         <a:ext uri="{28A0092B-C50C-407E-A947-70E740481C1C}">
                           <a14:useLocalDpi xmlns:a14="http://schemas.microsoft.com/office/drawing/2010/main" val="0"/>
                         </a:ext>
@@ -250,9 +276,9 @@
                     </a:stretch>
                   </pic:blipFill>
                   <pic:spPr>
-                    <a:xfrm>
+                    <a:xfrm rot="0" flipH="0" flipV="0">
                       <a:off x="0" y="0"/>
-                      <a:ext cx="5893491" cy="6032097"/>
+                      <a:ext cx="5890784" cy="6029325"/>
                     </a:xfrm>
                     <a:prstGeom prst="rect">
                       <a:avLst/>
@@ -264,11 +290,11 @@
           </wp:inline>
         </w:drawing>
       </w:r>
-      <w:bookmarkStart w:id="0" w:name="_GoBack"/>
+      <w:bookmarkStart w:name="_GoBack" w:id="0"/>
       <w:bookmarkEnd w:id="0"/>
     </w:p>
     <w:sectPr>
-      <w:pgSz w:w="11906" w:h="16838"/>
+      <w:pgSz w:w="11906" w:h="16838" w:orient="portrait"/>
       <w:pgMar w:top="1417" w:right="1701" w:bottom="1417" w:left="1701" w:header="708" w:footer="708" w:gutter="0"/>
       <w:cols w:space="708"/>
       <w:docGrid w:linePitch="360"/>
@@ -277,12 +303,131 @@
 </w:document>
 </file>
 
+<file path=word/numbering.xml><?xml version="1.0" encoding="utf-8"?>
+<w:numbering xmlns:w="http://schemas.openxmlformats.org/wordprocessingml/2006/main">
+  <w:abstractNum xmlns:w="http://schemas.openxmlformats.org/wordprocessingml/2006/main" w:abstractNumId="1">
+    <w:multiLevelType xmlns:w="http://schemas.openxmlformats.org/wordprocessingml/2006/main" w:val="hybridMultilevel"/>
+    <w:lvl xmlns:w="http://schemas.openxmlformats.org/wordprocessingml/2006/main" w:ilvl="0">
+      <w:start w:val="1"/>
+      <w:numFmt w:val="bullet"/>
+      <w:lvlText w:val=""/>
+      <w:lvlJc w:val="left"/>
+      <w:pPr>
+        <w:ind w:left="720" w:hanging="360"/>
+      </w:pPr>
+      <w:rPr>
+        <w:rFonts w:hint="default" w:ascii="Symbol" w:hAnsi="Symbol"/>
+      </w:rPr>
+    </w:lvl>
+    <w:lvl xmlns:w="http://schemas.openxmlformats.org/wordprocessingml/2006/main" w:ilvl="1">
+      <w:start w:val="1"/>
+      <w:numFmt w:val="bullet"/>
+      <w:lvlText w:val="o"/>
+      <w:lvlJc w:val="left"/>
+      <w:pPr>
+        <w:ind w:left="1440" w:hanging="360"/>
+      </w:pPr>
+      <w:rPr>
+        <w:rFonts w:hint="default" w:ascii="Courier New" w:hAnsi="Courier New"/>
+      </w:rPr>
+    </w:lvl>
+    <w:lvl xmlns:w="http://schemas.openxmlformats.org/wordprocessingml/2006/main" w:ilvl="2">
+      <w:start w:val="1"/>
+      <w:numFmt w:val="bullet"/>
+      <w:lvlText w:val=""/>
+      <w:lvlJc w:val="left"/>
+      <w:pPr>
+        <w:ind w:left="2160" w:hanging="360"/>
+      </w:pPr>
+      <w:rPr>
+        <w:rFonts w:hint="default" w:ascii="Wingdings" w:hAnsi="Wingdings"/>
+      </w:rPr>
+    </w:lvl>
+    <w:lvl xmlns:w="http://schemas.openxmlformats.org/wordprocessingml/2006/main" w:ilvl="3">
+      <w:start w:val="1"/>
+      <w:numFmt w:val="bullet"/>
+      <w:lvlText w:val=""/>
+      <w:lvlJc w:val="left"/>
+      <w:pPr>
+        <w:ind w:left="2880" w:hanging="360"/>
+      </w:pPr>
+      <w:rPr>
+        <w:rFonts w:hint="default" w:ascii="Symbol" w:hAnsi="Symbol"/>
+      </w:rPr>
+    </w:lvl>
+    <w:lvl xmlns:w="http://schemas.openxmlformats.org/wordprocessingml/2006/main" w:ilvl="4">
+      <w:start w:val="1"/>
+      <w:numFmt w:val="bullet"/>
+      <w:lvlText w:val="o"/>
+      <w:lvlJc w:val="left"/>
+      <w:pPr>
+        <w:ind w:left="3600" w:hanging="360"/>
+      </w:pPr>
+      <w:rPr>
+        <w:rFonts w:hint="default" w:ascii="Courier New" w:hAnsi="Courier New"/>
+      </w:rPr>
+    </w:lvl>
+    <w:lvl xmlns:w="http://schemas.openxmlformats.org/wordprocessingml/2006/main" w:ilvl="5">
+      <w:start w:val="1"/>
+      <w:numFmt w:val="bullet"/>
+      <w:lvlText w:val=""/>
+      <w:lvlJc w:val="left"/>
+      <w:pPr>
+        <w:ind w:left="4320" w:hanging="360"/>
+      </w:pPr>
+      <w:rPr>
+        <w:rFonts w:hint="default" w:ascii="Wingdings" w:hAnsi="Wingdings"/>
+      </w:rPr>
+    </w:lvl>
+    <w:lvl xmlns:w="http://schemas.openxmlformats.org/wordprocessingml/2006/main" w:ilvl="6">
+      <w:start w:val="1"/>
+      <w:numFmt w:val="bullet"/>
+      <w:lvlText w:val=""/>
+      <w:lvlJc w:val="left"/>
+      <w:pPr>
+        <w:ind w:left="5040" w:hanging="360"/>
+      </w:pPr>
+      <w:rPr>
+        <w:rFonts w:hint="default" w:ascii="Symbol" w:hAnsi="Symbol"/>
+      </w:rPr>
+    </w:lvl>
+    <w:lvl xmlns:w="http://schemas.openxmlformats.org/wordprocessingml/2006/main" w:ilvl="7">
+      <w:start w:val="1"/>
+      <w:numFmt w:val="bullet"/>
+      <w:lvlText w:val="o"/>
+      <w:lvlJc w:val="left"/>
+      <w:pPr>
+        <w:ind w:left="5760" w:hanging="360"/>
+      </w:pPr>
+      <w:rPr>
+        <w:rFonts w:hint="default" w:ascii="Courier New" w:hAnsi="Courier New"/>
+      </w:rPr>
+    </w:lvl>
+    <w:lvl xmlns:w="http://schemas.openxmlformats.org/wordprocessingml/2006/main" w:ilvl="8">
+      <w:start w:val="1"/>
+      <w:numFmt w:val="bullet"/>
+      <w:lvlText w:val=""/>
+      <w:lvlJc w:val="left"/>
+      <w:pPr>
+        <w:ind w:left="6480" w:hanging="360"/>
+      </w:pPr>
+      <w:rPr>
+        <w:rFonts w:hint="default" w:ascii="Wingdings" w:hAnsi="Wingdings"/>
+      </w:rPr>
+    </w:lvl>
+  </w:abstractNum>
+  <w:num w:numId="1">
+    <w:abstractNumId w:val="1"/>
+  </w:num>
+</w:numbering>
+</file>
+
 <file path=word/styles.xml><?xml version="1.0" encoding="utf-8"?>
-<w:styles xmlns:mc="http://schemas.openxmlformats.org/markup-compatibility/2006" xmlns:r="http://schemas.openxmlformats.org/officeDocument/2006/relationships" xmlns:w="http://schemas.openxmlformats.org/wordprocessingml/2006/main" xmlns:w14="http://schemas.microsoft.com/office/word/2010/wordml" mc:Ignorable="w14">
+<w:styles xmlns:wp14="http://schemas.microsoft.com/office/word/2010/wordprocessingDrawing" xmlns:mc="http://schemas.openxmlformats.org/markup-compatibility/2006" xmlns:r="http://schemas.openxmlformats.org/officeDocument/2006/relationships" xmlns:w="http://schemas.openxmlformats.org/wordprocessingml/2006/main" xmlns:w14="http://schemas.microsoft.com/office/word/2010/wordml" mc:Ignorable="w14 wp14">
   <w:docDefaults>
     <w:rPrDefault>
       <w:rPr>
-        <w:rFonts w:asciiTheme="minorHAnsi" w:eastAsiaTheme="minorHAnsi" w:hAnsiTheme="minorHAnsi" w:cstheme="minorBidi"/>
+        <w:rFonts w:asciiTheme="minorHAnsi" w:hAnsiTheme="minorHAnsi" w:eastAsiaTheme="minorHAnsi" w:cstheme="minorBidi"/>
         <w:sz w:val="22"/>
         <w:szCs w:val="22"/>
         <w:lang w:val="pt-BR" w:eastAsia="en-US" w:bidi="ar-SA"/>
@@ -295,8 +440,8 @@
     </w:pPrDefault>
   </w:docDefaults>
   <w:latentStyles w:defLockedState="0" w:defUIPriority="99" w:defSemiHidden="1" w:defUnhideWhenUsed="1" w:defQFormat="0" w:count="267">
-    <w:lsdException w:name="Normal" w:semiHidden="0" w:uiPriority="0" w:unhideWhenUsed="0" w:qFormat="1"/>
-    <w:lsdException w:name="heading 1" w:semiHidden="0" w:uiPriority="9" w:unhideWhenUsed="0" w:qFormat="1"/>
+    <w:lsdException w:name="Normal" w:uiPriority="0" w:semiHidden="0" w:unhideWhenUsed="0" w:qFormat="1"/>
+    <w:lsdException w:name="heading 1" w:uiPriority="9" w:semiHidden="0" w:unhideWhenUsed="0" w:qFormat="1"/>
     <w:lsdException w:name="heading 2" w:uiPriority="9" w:qFormat="1"/>
     <w:lsdException w:name="heading 3" w:uiPriority="9" w:qFormat="1"/>
     <w:lsdException w:name="heading 4" w:uiPriority="9" w:qFormat="1"/>
@@ -315,135 +460,135 @@
     <w:lsdException w:name="toc 8" w:uiPriority="39"/>
     <w:lsdException w:name="toc 9" w:uiPriority="39"/>
     <w:lsdException w:name="caption" w:uiPriority="35" w:qFormat="1"/>
-    <w:lsdException w:name="Title" w:semiHidden="0" w:uiPriority="10" w:unhideWhenUsed="0" w:qFormat="1"/>
+    <w:lsdException w:name="Title" w:uiPriority="10" w:semiHidden="0" w:unhideWhenUsed="0" w:qFormat="1"/>
     <w:lsdException w:name="Default Paragraph Font" w:uiPriority="1"/>
-    <w:lsdException w:name="Subtitle" w:semiHidden="0" w:uiPriority="11" w:unhideWhenUsed="0" w:qFormat="1"/>
-    <w:lsdException w:name="Strong" w:semiHidden="0" w:uiPriority="22" w:unhideWhenUsed="0" w:qFormat="1"/>
-    <w:lsdException w:name="Emphasis" w:semiHidden="0" w:uiPriority="20" w:unhideWhenUsed="0" w:qFormat="1"/>
-    <w:lsdException w:name="Table Grid" w:semiHidden="0" w:uiPriority="39" w:unhideWhenUsed="0"/>
+    <w:lsdException w:name="Subtitle" w:uiPriority="11" w:semiHidden="0" w:unhideWhenUsed="0" w:qFormat="1"/>
+    <w:lsdException w:name="Strong" w:uiPriority="22" w:semiHidden="0" w:unhideWhenUsed="0" w:qFormat="1"/>
+    <w:lsdException w:name="Emphasis" w:uiPriority="20" w:semiHidden="0" w:unhideWhenUsed="0" w:qFormat="1"/>
+    <w:lsdException w:name="Table Grid" w:uiPriority="39" w:semiHidden="0" w:unhideWhenUsed="0"/>
     <w:lsdException w:name="Placeholder Text" w:unhideWhenUsed="0"/>
-    <w:lsdException w:name="No Spacing" w:semiHidden="0" w:uiPriority="1" w:unhideWhenUsed="0" w:qFormat="1"/>
-    <w:lsdException w:name="Light Shading" w:semiHidden="0" w:uiPriority="60" w:unhideWhenUsed="0"/>
-    <w:lsdException w:name="Light List" w:semiHidden="0" w:uiPriority="61" w:unhideWhenUsed="0"/>
-    <w:lsdException w:name="Light Grid" w:semiHidden="0" w:uiPriority="62" w:unhideWhenUsed="0"/>
-    <w:lsdException w:name="Medium Shading 1" w:semiHidden="0" w:uiPriority="63" w:unhideWhenUsed="0"/>
-    <w:lsdException w:name="Medium Shading 2" w:semiHidden="0" w:uiPriority="64" w:unhideWhenUsed="0"/>
-    <w:lsdException w:name="Medium List 1" w:semiHidden="0" w:uiPriority="65" w:unhideWhenUsed="0"/>
-    <w:lsdException w:name="Medium List 2" w:semiHidden="0" w:uiPriority="66" w:unhideWhenUsed="0"/>
-    <w:lsdException w:name="Medium Grid 1" w:semiHidden="0" w:uiPriority="67" w:unhideWhenUsed="0"/>
-    <w:lsdException w:name="Medium Grid 2" w:semiHidden="0" w:uiPriority="68" w:unhideWhenUsed="0"/>
-    <w:lsdException w:name="Medium Grid 3" w:semiHidden="0" w:uiPriority="69" w:unhideWhenUsed="0"/>
-    <w:lsdException w:name="Dark List" w:semiHidden="0" w:uiPriority="70" w:unhideWhenUsed="0"/>
-    <w:lsdException w:name="Colorful Shading" w:semiHidden="0" w:uiPriority="71" w:unhideWhenUsed="0"/>
-    <w:lsdException w:name="Colorful List" w:semiHidden="0" w:uiPriority="72" w:unhideWhenUsed="0"/>
-    <w:lsdException w:name="Colorful Grid" w:semiHidden="0" w:uiPriority="73" w:unhideWhenUsed="0"/>
-    <w:lsdException w:name="Light Shading Accent 1" w:semiHidden="0" w:uiPriority="60" w:unhideWhenUsed="0"/>
-    <w:lsdException w:name="Light List Accent 1" w:semiHidden="0" w:uiPriority="61" w:unhideWhenUsed="0"/>
-    <w:lsdException w:name="Light Grid Accent 1" w:semiHidden="0" w:uiPriority="62" w:unhideWhenUsed="0"/>
-    <w:lsdException w:name="Medium Shading 1 Accent 1" w:semiHidden="0" w:uiPriority="63" w:unhideWhenUsed="0"/>
-    <w:lsdException w:name="Medium Shading 2 Accent 1" w:semiHidden="0" w:uiPriority="64" w:unhideWhenUsed="0"/>
-    <w:lsdException w:name="Medium List 1 Accent 1" w:semiHidden="0" w:uiPriority="65" w:unhideWhenUsed="0"/>
+    <w:lsdException w:name="No Spacing" w:uiPriority="1" w:semiHidden="0" w:unhideWhenUsed="0" w:qFormat="1"/>
+    <w:lsdException w:name="Light Shading" w:uiPriority="60" w:semiHidden="0" w:unhideWhenUsed="0"/>
+    <w:lsdException w:name="Light List" w:uiPriority="61" w:semiHidden="0" w:unhideWhenUsed="0"/>
+    <w:lsdException w:name="Light Grid" w:uiPriority="62" w:semiHidden="0" w:unhideWhenUsed="0"/>
+    <w:lsdException w:name="Medium Shading 1" w:uiPriority="63" w:semiHidden="0" w:unhideWhenUsed="0"/>
+    <w:lsdException w:name="Medium Shading 2" w:uiPriority="64" w:semiHidden="0" w:unhideWhenUsed="0"/>
+    <w:lsdException w:name="Medium List 1" w:uiPriority="65" w:semiHidden="0" w:unhideWhenUsed="0"/>
+    <w:lsdException w:name="Medium List 2" w:uiPriority="66" w:semiHidden="0" w:unhideWhenUsed="0"/>
+    <w:lsdException w:name="Medium Grid 1" w:uiPriority="67" w:semiHidden="0" w:unhideWhenUsed="0"/>
+    <w:lsdException w:name="Medium Grid 2" w:uiPriority="68" w:semiHidden="0" w:unhideWhenUsed="0"/>
+    <w:lsdException w:name="Medium Grid 3" w:uiPriority="69" w:semiHidden="0" w:unhideWhenUsed="0"/>
+    <w:lsdException w:name="Dark List" w:uiPriority="70" w:semiHidden="0" w:unhideWhenUsed="0"/>
+    <w:lsdException w:name="Colorful Shading" w:uiPriority="71" w:semiHidden="0" w:unhideWhenUsed="0"/>
+    <w:lsdException w:name="Colorful List" w:uiPriority="72" w:semiHidden="0" w:unhideWhenUsed="0"/>
+    <w:lsdException w:name="Colorful Grid" w:uiPriority="73" w:semiHidden="0" w:unhideWhenUsed="0"/>
+    <w:lsdException w:name="Light Shading Accent 1" w:uiPriority="60" w:semiHidden="0" w:unhideWhenUsed="0"/>
+    <w:lsdException w:name="Light List Accent 1" w:uiPriority="61" w:semiHidden="0" w:unhideWhenUsed="0"/>
+    <w:lsdException w:name="Light Grid Accent 1" w:uiPriority="62" w:semiHidden="0" w:unhideWhenUsed="0"/>
+    <w:lsdException w:name="Medium Shading 1 Accent 1" w:uiPriority="63" w:semiHidden="0" w:unhideWhenUsed="0"/>
+    <w:lsdException w:name="Medium Shading 2 Accent 1" w:uiPriority="64" w:semiHidden="0" w:unhideWhenUsed="0"/>
+    <w:lsdException w:name="Medium List 1 Accent 1" w:uiPriority="65" w:semiHidden="0" w:unhideWhenUsed="0"/>
     <w:lsdException w:name="Revision" w:unhideWhenUsed="0"/>
-    <w:lsdException w:name="List Paragraph" w:semiHidden="0" w:uiPriority="34" w:unhideWhenUsed="0" w:qFormat="1"/>
-    <w:lsdException w:name="Quote" w:semiHidden="0" w:uiPriority="29" w:unhideWhenUsed="0" w:qFormat="1"/>
-    <w:lsdException w:name="Intense Quote" w:semiHidden="0" w:uiPriority="30" w:unhideWhenUsed="0" w:qFormat="1"/>
-    <w:lsdException w:name="Medium List 2 Accent 1" w:semiHidden="0" w:uiPriority="66" w:unhideWhenUsed="0"/>
-    <w:lsdException w:name="Medium Grid 1 Accent 1" w:semiHidden="0" w:uiPriority="67" w:unhideWhenUsed="0"/>
-    <w:lsdException w:name="Medium Grid 2 Accent 1" w:semiHidden="0" w:uiPriority="68" w:unhideWhenUsed="0"/>
-    <w:lsdException w:name="Medium Grid 3 Accent 1" w:semiHidden="0" w:uiPriority="69" w:unhideWhenUsed="0"/>
-    <w:lsdException w:name="Dark List Accent 1" w:semiHidden="0" w:uiPriority="70" w:unhideWhenUsed="0"/>
-    <w:lsdException w:name="Colorful Shading Accent 1" w:semiHidden="0" w:uiPriority="71" w:unhideWhenUsed="0"/>
-    <w:lsdException w:name="Colorful List Accent 1" w:semiHidden="0" w:uiPriority="72" w:unhideWhenUsed="0"/>
-    <w:lsdException w:name="Colorful Grid Accent 1" w:semiHidden="0" w:uiPriority="73" w:unhideWhenUsed="0"/>
-    <w:lsdException w:name="Light Shading Accent 2" w:semiHidden="0" w:uiPriority="60" w:unhideWhenUsed="0"/>
-    <w:lsdException w:name="Light List Accent 2" w:semiHidden="0" w:uiPriority="61" w:unhideWhenUsed="0"/>
-    <w:lsdException w:name="Light Grid Accent 2" w:semiHidden="0" w:uiPriority="62" w:unhideWhenUsed="0"/>
-    <w:lsdException w:name="Medium Shading 1 Accent 2" w:semiHidden="0" w:uiPriority="63" w:unhideWhenUsed="0"/>
-    <w:lsdException w:name="Medium Shading 2 Accent 2" w:semiHidden="0" w:uiPriority="64" w:unhideWhenUsed="0"/>
-    <w:lsdException w:name="Medium List 1 Accent 2" w:semiHidden="0" w:uiPriority="65" w:unhideWhenUsed="0"/>
-    <w:lsdException w:name="Medium List 2 Accent 2" w:semiHidden="0" w:uiPriority="66" w:unhideWhenUsed="0"/>
-    <w:lsdException w:name="Medium Grid 1 Accent 2" w:semiHidden="0" w:uiPriority="67" w:unhideWhenUsed="0"/>
-    <w:lsdException w:name="Medium Grid 2 Accent 2" w:semiHidden="0" w:uiPriority="68" w:unhideWhenUsed="0"/>
-    <w:lsdException w:name="Medium Grid 3 Accent 2" w:semiHidden="0" w:uiPriority="69" w:unhideWhenUsed="0"/>
-    <w:lsdException w:name="Dark List Accent 2" w:semiHidden="0" w:uiPriority="70" w:unhideWhenUsed="0"/>
-    <w:lsdException w:name="Colorful Shading Accent 2" w:semiHidden="0" w:uiPriority="71" w:unhideWhenUsed="0"/>
-    <w:lsdException w:name="Colorful List Accent 2" w:semiHidden="0" w:uiPriority="72" w:unhideWhenUsed="0"/>
-    <w:lsdException w:name="Colorful Grid Accent 2" w:semiHidden="0" w:uiPriority="73" w:unhideWhenUsed="0"/>
-    <w:lsdException w:name="Light Shading Accent 3" w:semiHidden="0" w:uiPriority="60" w:unhideWhenUsed="0"/>
-    <w:lsdException w:name="Light List Accent 3" w:semiHidden="0" w:uiPriority="61" w:unhideWhenUsed="0"/>
-    <w:lsdException w:name="Light Grid Accent 3" w:semiHidden="0" w:uiPriority="62" w:unhideWhenUsed="0"/>
-    <w:lsdException w:name="Medium Shading 1 Accent 3" w:semiHidden="0" w:uiPriority="63" w:unhideWhenUsed="0"/>
-    <w:lsdException w:name="Medium Shading 2 Accent 3" w:semiHidden="0" w:uiPriority="64" w:unhideWhenUsed="0"/>
-    <w:lsdException w:name="Medium List 1 Accent 3" w:semiHidden="0" w:uiPriority="65" w:unhideWhenUsed="0"/>
-    <w:lsdException w:name="Medium List 2 Accent 3" w:semiHidden="0" w:uiPriority="66" w:unhideWhenUsed="0"/>
-    <w:lsdException w:name="Medium Grid 1 Accent 3" w:semiHidden="0" w:uiPriority="67" w:unhideWhenUsed="0"/>
-    <w:lsdException w:name="Medium Grid 2 Accent 3" w:semiHidden="0" w:uiPriority="68" w:unhideWhenUsed="0"/>
-    <w:lsdException w:name="Medium Grid 3 Accent 3" w:semiHidden="0" w:uiPriority="69" w:unhideWhenUsed="0"/>
-    <w:lsdException w:name="Dark List Accent 3" w:semiHidden="0" w:uiPriority="70" w:unhideWhenUsed="0"/>
-    <w:lsdException w:name="Colorful Shading Accent 3" w:semiHidden="0" w:uiPriority="71" w:unhideWhenUsed="0"/>
-    <w:lsdException w:name="Colorful List Accent 3" w:semiHidden="0" w:uiPriority="72" w:unhideWhenUsed="0"/>
-    <w:lsdException w:name="Colorful Grid Accent 3" w:semiHidden="0" w:uiPriority="73" w:unhideWhenUsed="0"/>
-    <w:lsdException w:name="Light Shading Accent 4" w:semiHidden="0" w:uiPriority="60" w:unhideWhenUsed="0"/>
-    <w:lsdException w:name="Light List Accent 4" w:semiHidden="0" w:uiPriority="61" w:unhideWhenUsed="0"/>
-    <w:lsdException w:name="Light Grid Accent 4" w:semiHidden="0" w:uiPriority="62" w:unhideWhenUsed="0"/>
-    <w:lsdException w:name="Medium Shading 1 Accent 4" w:semiHidden="0" w:uiPriority="63" w:unhideWhenUsed="0"/>
-    <w:lsdException w:name="Medium Shading 2 Accent 4" w:semiHidden="0" w:uiPriority="64" w:unhideWhenUsed="0"/>
-    <w:lsdException w:name="Medium List 1 Accent 4" w:semiHidden="0" w:uiPriority="65" w:unhideWhenUsed="0"/>
-    <w:lsdException w:name="Medium List 2 Accent 4" w:semiHidden="0" w:uiPriority="66" w:unhideWhenUsed="0"/>
-    <w:lsdException w:name="Medium Grid 1 Accent 4" w:semiHidden="0" w:uiPriority="67" w:unhideWhenUsed="0"/>
-    <w:lsdException w:name="Medium Grid 2 Accent 4" w:semiHidden="0" w:uiPriority="68" w:unhideWhenUsed="0"/>
-    <w:lsdException w:name="Medium Grid 3 Accent 4" w:semiHidden="0" w:uiPriority="69" w:unhideWhenUsed="0"/>
-    <w:lsdException w:name="Dark List Accent 4" w:semiHidden="0" w:uiPriority="70" w:unhideWhenUsed="0"/>
-    <w:lsdException w:name="Colorful Shading Accent 4" w:semiHidden="0" w:uiPriority="71" w:unhideWhenUsed="0"/>
-    <w:lsdException w:name="Colorful List Accent 4" w:semiHidden="0" w:uiPriority="72" w:unhideWhenUsed="0"/>
-    <w:lsdException w:name="Colorful Grid Accent 4" w:semiHidden="0" w:uiPriority="73" w:unhideWhenUsed="0"/>
-    <w:lsdException w:name="Light Shading Accent 5" w:semiHidden="0" w:uiPriority="60" w:unhideWhenUsed="0"/>
-    <w:lsdException w:name="Light List Accent 5" w:semiHidden="0" w:uiPriority="61" w:unhideWhenUsed="0"/>
-    <w:lsdException w:name="Light Grid Accent 5" w:semiHidden="0" w:uiPriority="62" w:unhideWhenUsed="0"/>
-    <w:lsdException w:name="Medium Shading 1 Accent 5" w:semiHidden="0" w:uiPriority="63" w:unhideWhenUsed="0"/>
-    <w:lsdException w:name="Medium Shading 2 Accent 5" w:semiHidden="0" w:uiPriority="64" w:unhideWhenUsed="0"/>
-    <w:lsdException w:name="Medium List 1 Accent 5" w:semiHidden="0" w:uiPriority="65" w:unhideWhenUsed="0"/>
-    <w:lsdException w:name="Medium List 2 Accent 5" w:semiHidden="0" w:uiPriority="66" w:unhideWhenUsed="0"/>
-    <w:lsdException w:name="Medium Grid 1 Accent 5" w:semiHidden="0" w:uiPriority="67" w:unhideWhenUsed="0"/>
-    <w:lsdException w:name="Medium Grid 2 Accent 5" w:semiHidden="0" w:uiPriority="68" w:unhideWhenUsed="0"/>
-    <w:lsdException w:name="Medium Grid 3 Accent 5" w:semiHidden="0" w:uiPriority="69" w:unhideWhenUsed="0"/>
-    <w:lsdException w:name="Dark List Accent 5" w:semiHidden="0" w:uiPriority="70" w:unhideWhenUsed="0"/>
-    <w:lsdException w:name="Colorful Shading Accent 5" w:semiHidden="0" w:uiPriority="71" w:unhideWhenUsed="0"/>
-    <w:lsdException w:name="Colorful List Accent 5" w:semiHidden="0" w:uiPriority="72" w:unhideWhenUsed="0"/>
-    <w:lsdException w:name="Colorful Grid Accent 5" w:semiHidden="0" w:uiPriority="73" w:unhideWhenUsed="0"/>
-    <w:lsdException w:name="Light Shading Accent 6" w:semiHidden="0" w:uiPriority="60" w:unhideWhenUsed="0"/>
-    <w:lsdException w:name="Light List Accent 6" w:semiHidden="0" w:uiPriority="61" w:unhideWhenUsed="0"/>
-    <w:lsdException w:name="Light Grid Accent 6" w:semiHidden="0" w:uiPriority="62" w:unhideWhenUsed="0"/>
-    <w:lsdException w:name="Medium Shading 1 Accent 6" w:semiHidden="0" w:uiPriority="63" w:unhideWhenUsed="0"/>
-    <w:lsdException w:name="Medium Shading 2 Accent 6" w:semiHidden="0" w:uiPriority="64" w:unhideWhenUsed="0"/>
-    <w:lsdException w:name="Medium List 1 Accent 6" w:semiHidden="0" w:uiPriority="65" w:unhideWhenUsed="0"/>
-    <w:lsdException w:name="Medium List 2 Accent 6" w:semiHidden="0" w:uiPriority="66" w:unhideWhenUsed="0"/>
-    <w:lsdException w:name="Medium Grid 1 Accent 6" w:semiHidden="0" w:uiPriority="67" w:unhideWhenUsed="0"/>
-    <w:lsdException w:name="Medium Grid 2 Accent 6" w:semiHidden="0" w:uiPriority="68" w:unhideWhenUsed="0"/>
-    <w:lsdException w:name="Medium Grid 3 Accent 6" w:semiHidden="0" w:uiPriority="69" w:unhideWhenUsed="0"/>
-    <w:lsdException w:name="Dark List Accent 6" w:semiHidden="0" w:uiPriority="70" w:unhideWhenUsed="0"/>
-    <w:lsdException w:name="Colorful Shading Accent 6" w:semiHidden="0" w:uiPriority="71" w:unhideWhenUsed="0"/>
-    <w:lsdException w:name="Colorful List Accent 6" w:semiHidden="0" w:uiPriority="72" w:unhideWhenUsed="0"/>
-    <w:lsdException w:name="Colorful Grid Accent 6" w:semiHidden="0" w:uiPriority="73" w:unhideWhenUsed="0"/>
-    <w:lsdException w:name="Subtle Emphasis" w:semiHidden="0" w:uiPriority="19" w:unhideWhenUsed="0" w:qFormat="1"/>
-    <w:lsdException w:name="Intense Emphasis" w:semiHidden="0" w:uiPriority="21" w:unhideWhenUsed="0" w:qFormat="1"/>
-    <w:lsdException w:name="Subtle Reference" w:semiHidden="0" w:uiPriority="31" w:unhideWhenUsed="0" w:qFormat="1"/>
-    <w:lsdException w:name="Intense Reference" w:semiHidden="0" w:uiPriority="32" w:unhideWhenUsed="0" w:qFormat="1"/>
-    <w:lsdException w:name="Book Title" w:semiHidden="0" w:uiPriority="33" w:unhideWhenUsed="0" w:qFormat="1"/>
+    <w:lsdException w:name="List Paragraph" w:uiPriority="34" w:semiHidden="0" w:unhideWhenUsed="0" w:qFormat="1"/>
+    <w:lsdException w:name="Quote" w:uiPriority="29" w:semiHidden="0" w:unhideWhenUsed="0" w:qFormat="1"/>
+    <w:lsdException w:name="Intense Quote" w:uiPriority="30" w:semiHidden="0" w:unhideWhenUsed="0" w:qFormat="1"/>
+    <w:lsdException w:name="Medium List 2 Accent 1" w:uiPriority="66" w:semiHidden="0" w:unhideWhenUsed="0"/>
+    <w:lsdException w:name="Medium Grid 1 Accent 1" w:uiPriority="67" w:semiHidden="0" w:unhideWhenUsed="0"/>
+    <w:lsdException w:name="Medium Grid 2 Accent 1" w:uiPriority="68" w:semiHidden="0" w:unhideWhenUsed="0"/>
+    <w:lsdException w:name="Medium Grid 3 Accent 1" w:uiPriority="69" w:semiHidden="0" w:unhideWhenUsed="0"/>
+    <w:lsdException w:name="Dark List Accent 1" w:uiPriority="70" w:semiHidden="0" w:unhideWhenUsed="0"/>
+    <w:lsdException w:name="Colorful Shading Accent 1" w:uiPriority="71" w:semiHidden="0" w:unhideWhenUsed="0"/>
+    <w:lsdException w:name="Colorful List Accent 1" w:uiPriority="72" w:semiHidden="0" w:unhideWhenUsed="0"/>
+    <w:lsdException w:name="Colorful Grid Accent 1" w:uiPriority="73" w:semiHidden="0" w:unhideWhenUsed="0"/>
+    <w:lsdException w:name="Light Shading Accent 2" w:uiPriority="60" w:semiHidden="0" w:unhideWhenUsed="0"/>
+    <w:lsdException w:name="Light List Accent 2" w:uiPriority="61" w:semiHidden="0" w:unhideWhenUsed="0"/>
+    <w:lsdException w:name="Light Grid Accent 2" w:uiPriority="62" w:semiHidden="0" w:unhideWhenUsed="0"/>
+    <w:lsdException w:name="Medium Shading 1 Accent 2" w:uiPriority="63" w:semiHidden="0" w:unhideWhenUsed="0"/>
+    <w:lsdException w:name="Medium Shading 2 Accent 2" w:uiPriority="64" w:semiHidden="0" w:unhideWhenUsed="0"/>
+    <w:lsdException w:name="Medium List 1 Accent 2" w:uiPriority="65" w:semiHidden="0" w:unhideWhenUsed="0"/>
+    <w:lsdException w:name="Medium List 2 Accent 2" w:uiPriority="66" w:semiHidden="0" w:unhideWhenUsed="0"/>
+    <w:lsdException w:name="Medium Grid 1 Accent 2" w:uiPriority="67" w:semiHidden="0" w:unhideWhenUsed="0"/>
+    <w:lsdException w:name="Medium Grid 2 Accent 2" w:uiPriority="68" w:semiHidden="0" w:unhideWhenUsed="0"/>
+    <w:lsdException w:name="Medium Grid 3 Accent 2" w:uiPriority="69" w:semiHidden="0" w:unhideWhenUsed="0"/>
+    <w:lsdException w:name="Dark List Accent 2" w:uiPriority="70" w:semiHidden="0" w:unhideWhenUsed="0"/>
+    <w:lsdException w:name="Colorful Shading Accent 2" w:uiPriority="71" w:semiHidden="0" w:unhideWhenUsed="0"/>
+    <w:lsdException w:name="Colorful List Accent 2" w:uiPriority="72" w:semiHidden="0" w:unhideWhenUsed="0"/>
+    <w:lsdException w:name="Colorful Grid Accent 2" w:uiPriority="73" w:semiHidden="0" w:unhideWhenUsed="0"/>
+    <w:lsdException w:name="Light Shading Accent 3" w:uiPriority="60" w:semiHidden="0" w:unhideWhenUsed="0"/>
+    <w:lsdException w:name="Light List Accent 3" w:uiPriority="61" w:semiHidden="0" w:unhideWhenUsed="0"/>
+    <w:lsdException w:name="Light Grid Accent 3" w:uiPriority="62" w:semiHidden="0" w:unhideWhenUsed="0"/>
+    <w:lsdException w:name="Medium Shading 1 Accent 3" w:uiPriority="63" w:semiHidden="0" w:unhideWhenUsed="0"/>
+    <w:lsdException w:name="Medium Shading 2 Accent 3" w:uiPriority="64" w:semiHidden="0" w:unhideWhenUsed="0"/>
+    <w:lsdException w:name="Medium List 1 Accent 3" w:uiPriority="65" w:semiHidden="0" w:unhideWhenUsed="0"/>
+    <w:lsdException w:name="Medium List 2 Accent 3" w:uiPriority="66" w:semiHidden="0" w:unhideWhenUsed="0"/>
+    <w:lsdException w:name="Medium Grid 1 Accent 3" w:uiPriority="67" w:semiHidden="0" w:unhideWhenUsed="0"/>
+    <w:lsdException w:name="Medium Grid 2 Accent 3" w:uiPriority="68" w:semiHidden="0" w:unhideWhenUsed="0"/>
+    <w:lsdException w:name="Medium Grid 3 Accent 3" w:uiPriority="69" w:semiHidden="0" w:unhideWhenUsed="0"/>
+    <w:lsdException w:name="Dark List Accent 3" w:uiPriority="70" w:semiHidden="0" w:unhideWhenUsed="0"/>
+    <w:lsdException w:name="Colorful Shading Accent 3" w:uiPriority="71" w:semiHidden="0" w:unhideWhenUsed="0"/>
+    <w:lsdException w:name="Colorful List Accent 3" w:uiPriority="72" w:semiHidden="0" w:unhideWhenUsed="0"/>
+    <w:lsdException w:name="Colorful Grid Accent 3" w:uiPriority="73" w:semiHidden="0" w:unhideWhenUsed="0"/>
+    <w:lsdException w:name="Light Shading Accent 4" w:uiPriority="60" w:semiHidden="0" w:unhideWhenUsed="0"/>
+    <w:lsdException w:name="Light List Accent 4" w:uiPriority="61" w:semiHidden="0" w:unhideWhenUsed="0"/>
+    <w:lsdException w:name="Light Grid Accent 4" w:uiPriority="62" w:semiHidden="0" w:unhideWhenUsed="0"/>
+    <w:lsdException w:name="Medium Shading 1 Accent 4" w:uiPriority="63" w:semiHidden="0" w:unhideWhenUsed="0"/>
+    <w:lsdException w:name="Medium Shading 2 Accent 4" w:uiPriority="64" w:semiHidden="0" w:unhideWhenUsed="0"/>
+    <w:lsdException w:name="Medium List 1 Accent 4" w:uiPriority="65" w:semiHidden="0" w:unhideWhenUsed="0"/>
+    <w:lsdException w:name="Medium List 2 Accent 4" w:uiPriority="66" w:semiHidden="0" w:unhideWhenUsed="0"/>
+    <w:lsdException w:name="Medium Grid 1 Accent 4" w:uiPriority="67" w:semiHidden="0" w:unhideWhenUsed="0"/>
+    <w:lsdException w:name="Medium Grid 2 Accent 4" w:uiPriority="68" w:semiHidden="0" w:unhideWhenUsed="0"/>
+    <w:lsdException w:name="Medium Grid 3 Accent 4" w:uiPriority="69" w:semiHidden="0" w:unhideWhenUsed="0"/>
+    <w:lsdException w:name="Dark List Accent 4" w:uiPriority="70" w:semiHidden="0" w:unhideWhenUsed="0"/>
+    <w:lsdException w:name="Colorful Shading Accent 4" w:uiPriority="71" w:semiHidden="0" w:unhideWhenUsed="0"/>
+    <w:lsdException w:name="Colorful List Accent 4" w:uiPriority="72" w:semiHidden="0" w:unhideWhenUsed="0"/>
+    <w:lsdException w:name="Colorful Grid Accent 4" w:uiPriority="73" w:semiHidden="0" w:unhideWhenUsed="0"/>
+    <w:lsdException w:name="Light Shading Accent 5" w:uiPriority="60" w:semiHidden="0" w:unhideWhenUsed="0"/>
+    <w:lsdException w:name="Light List Accent 5" w:uiPriority="61" w:semiHidden="0" w:unhideWhenUsed="0"/>
+    <w:lsdException w:name="Light Grid Accent 5" w:uiPriority="62" w:semiHidden="0" w:unhideWhenUsed="0"/>
+    <w:lsdException w:name="Medium Shading 1 Accent 5" w:uiPriority="63" w:semiHidden="0" w:unhideWhenUsed="0"/>
+    <w:lsdException w:name="Medium Shading 2 Accent 5" w:uiPriority="64" w:semiHidden="0" w:unhideWhenUsed="0"/>
+    <w:lsdException w:name="Medium List 1 Accent 5" w:uiPriority="65" w:semiHidden="0" w:unhideWhenUsed="0"/>
+    <w:lsdException w:name="Medium List 2 Accent 5" w:uiPriority="66" w:semiHidden="0" w:unhideWhenUsed="0"/>
+    <w:lsdException w:name="Medium Grid 1 Accent 5" w:uiPriority="67" w:semiHidden="0" w:unhideWhenUsed="0"/>
+    <w:lsdException w:name="Medium Grid 2 Accent 5" w:uiPriority="68" w:semiHidden="0" w:unhideWhenUsed="0"/>
+    <w:lsdException w:name="Medium Grid 3 Accent 5" w:uiPriority="69" w:semiHidden="0" w:unhideWhenUsed="0"/>
+    <w:lsdException w:name="Dark List Accent 5" w:uiPriority="70" w:semiHidden="0" w:unhideWhenUsed="0"/>
+    <w:lsdException w:name="Colorful Shading Accent 5" w:uiPriority="71" w:semiHidden="0" w:unhideWhenUsed="0"/>
+    <w:lsdException w:name="Colorful List Accent 5" w:uiPriority="72" w:semiHidden="0" w:unhideWhenUsed="0"/>
+    <w:lsdException w:name="Colorful Grid Accent 5" w:uiPriority="73" w:semiHidden="0" w:unhideWhenUsed="0"/>
+    <w:lsdException w:name="Light Shading Accent 6" w:uiPriority="60" w:semiHidden="0" w:unhideWhenUsed="0"/>
+    <w:lsdException w:name="Light List Accent 6" w:uiPriority="61" w:semiHidden="0" w:unhideWhenUsed="0"/>
+    <w:lsdException w:name="Light Grid Accent 6" w:uiPriority="62" w:semiHidden="0" w:unhideWhenUsed="0"/>
+    <w:lsdException w:name="Medium Shading 1 Accent 6" w:uiPriority="63" w:semiHidden="0" w:unhideWhenUsed="0"/>
+    <w:lsdException w:name="Medium Shading 2 Accent 6" w:uiPriority="64" w:semiHidden="0" w:unhideWhenUsed="0"/>
+    <w:lsdException w:name="Medium List 1 Accent 6" w:uiPriority="65" w:semiHidden="0" w:unhideWhenUsed="0"/>
+    <w:lsdException w:name="Medium List 2 Accent 6" w:uiPriority="66" w:semiHidden="0" w:unhideWhenUsed="0"/>
+    <w:lsdException w:name="Medium Grid 1 Accent 6" w:uiPriority="67" w:semiHidden="0" w:unhideWhenUsed="0"/>
+    <w:lsdException w:name="Medium Grid 2 Accent 6" w:uiPriority="68" w:semiHidden="0" w:unhideWhenUsed="0"/>
+    <w:lsdException w:name="Medium Grid 3 Accent 6" w:uiPriority="69" w:semiHidden="0" w:unhideWhenUsed="0"/>
+    <w:lsdException w:name="Dark List Accent 6" w:uiPriority="70" w:semiHidden="0" w:unhideWhenUsed="0"/>
+    <w:lsdException w:name="Colorful Shading Accent 6" w:uiPriority="71" w:semiHidden="0" w:unhideWhenUsed="0"/>
+    <w:lsdException w:name="Colorful List Accent 6" w:uiPriority="72" w:semiHidden="0" w:unhideWhenUsed="0"/>
+    <w:lsdException w:name="Colorful Grid Accent 6" w:uiPriority="73" w:semiHidden="0" w:unhideWhenUsed="0"/>
+    <w:lsdException w:name="Subtle Emphasis" w:uiPriority="19" w:semiHidden="0" w:unhideWhenUsed="0" w:qFormat="1"/>
+    <w:lsdException w:name="Intense Emphasis" w:uiPriority="21" w:semiHidden="0" w:unhideWhenUsed="0" w:qFormat="1"/>
+    <w:lsdException w:name="Subtle Reference" w:uiPriority="31" w:semiHidden="0" w:unhideWhenUsed="0" w:qFormat="1"/>
+    <w:lsdException w:name="Intense Reference" w:uiPriority="32" w:semiHidden="0" w:unhideWhenUsed="0" w:qFormat="1"/>
+    <w:lsdException w:name="Book Title" w:uiPriority="33" w:semiHidden="0" w:unhideWhenUsed="0" w:qFormat="1"/>
     <w:lsdException w:name="Bibliography" w:uiPriority="37"/>
     <w:lsdException w:name="TOC Heading" w:uiPriority="39" w:qFormat="1"/>
   </w:latentStyles>
-  <w:style w:type="paragraph" w:default="1" w:styleId="Normal">
+  <w:style w:type="paragraph" w:styleId="Normal" w:default="1">
     <w:name w:val="Normal"/>
     <w:qFormat/>
   </w:style>
-  <w:style w:type="character" w:default="1" w:styleId="Fontepargpadro">
+  <w:style w:type="character" w:styleId="Fontepargpadro" w:default="1">
     <w:name w:val="Default Paragraph Font"/>
     <w:uiPriority w:val="1"/>
     <w:semiHidden/>
     <w:unhideWhenUsed/>
   </w:style>
-  <w:style w:type="table" w:default="1" w:styleId="Tabelanormal">
+  <w:style w:type="table" w:styleId="Tabelanormal" w:default="1">
     <w:name w:val="Normal Table"/>
     <w:uiPriority w:val="99"/>
     <w:semiHidden/>
@@ -458,7 +603,7 @@
       </w:tblCellMar>
     </w:tblPr>
   </w:style>
-  <w:style w:type="numbering" w:default="1" w:styleId="Semlista">
+  <w:style w:type="numbering" w:styleId="Semlista" w:default="1">
     <w:name w:val="No List"/>
     <w:uiPriority w:val="99"/>
     <w:semiHidden/>
@@ -477,21 +622,21 @@
       <w:contextualSpacing/>
     </w:pPr>
     <w:rPr>
-      <w:rFonts w:asciiTheme="majorHAnsi" w:eastAsiaTheme="majorEastAsia" w:hAnsiTheme="majorHAnsi" w:cstheme="majorBidi"/>
+      <w:rFonts w:asciiTheme="majorHAnsi" w:hAnsiTheme="majorHAnsi" w:eastAsiaTheme="majorEastAsia" w:cstheme="majorBidi"/>
       <w:spacing w:val="-10"/>
       <w:kern w:val="28"/>
       <w:sz w:val="56"/>
       <w:szCs w:val="56"/>
     </w:rPr>
   </w:style>
-  <w:style w:type="character" w:customStyle="1" w:styleId="TtuloChar">
+  <w:style w:type="character" w:styleId="TtuloChar" w:customStyle="1">
     <w:name w:val="Título Char"/>
     <w:basedOn w:val="Fontepargpadro"/>
     <w:link w:val="Ttulo"/>
     <w:uiPriority w:val="10"/>
     <w:rsid w:val="00B74A9C"/>
     <w:rPr>
-      <w:rFonts w:asciiTheme="majorHAnsi" w:eastAsiaTheme="majorEastAsia" w:hAnsiTheme="majorHAnsi" w:cstheme="majorBidi"/>
+      <w:rFonts w:asciiTheme="majorHAnsi" w:hAnsiTheme="majorHAnsi" w:eastAsiaTheme="majorEastAsia" w:cstheme="majorBidi"/>
       <w:spacing w:val="-10"/>
       <w:kern w:val="28"/>
       <w:sz w:val="56"/>
@@ -517,7 +662,7 @@
       <w:spacing w:val="15"/>
     </w:rPr>
   </w:style>
-  <w:style w:type="character" w:customStyle="1" w:styleId="SubttuloChar">
+  <w:style w:type="character" w:styleId="SubttuloChar" w:customStyle="1">
     <w:name w:val="Subtítulo Char"/>
     <w:basedOn w:val="Fontepargpadro"/>
     <w:link w:val="Subttulo"/>
@@ -546,7 +691,7 @@
       <w:szCs w:val="16"/>
     </w:rPr>
   </w:style>
-  <w:style w:type="character" w:customStyle="1" w:styleId="TextodebaloChar">
+  <w:style w:type="character" w:styleId="TextodebaloChar" w:customStyle="1">
     <w:name w:val="Texto de balão Char"/>
     <w:basedOn w:val="Fontepargpadro"/>
     <w:link w:val="Textodebalo"/>
@@ -558,6 +703,16 @@
       <w:sz w:val="16"/>
       <w:szCs w:val="16"/>
     </w:rPr>
+  </w:style>
+  <w:style xmlns:w14="http://schemas.microsoft.com/office/word/2010/wordml" xmlns:mc="http://schemas.openxmlformats.org/markup-compatibility/2006" xmlns:w="http://schemas.openxmlformats.org/wordprocessingml/2006/main" w:type="paragraph" w:styleId="ListParagraph" mc:Ignorable="w14">
+    <w:name xmlns:w="http://schemas.openxmlformats.org/wordprocessingml/2006/main" w:val="List Paragraph"/>
+    <w:basedOn xmlns:w="http://schemas.openxmlformats.org/wordprocessingml/2006/main" w:val="Normal"/>
+    <w:uiPriority xmlns:w="http://schemas.openxmlformats.org/wordprocessingml/2006/main" w:val="34"/>
+    <w:qFormat xmlns:w="http://schemas.openxmlformats.org/wordprocessingml/2006/main"/>
+    <w:pPr xmlns:w="http://schemas.openxmlformats.org/wordprocessingml/2006/main">
+      <w:ind xmlns:w="http://schemas.openxmlformats.org/wordprocessingml/2006/main" w:left="720"/>
+      <w:contextualSpacing xmlns:w="http://schemas.openxmlformats.org/wordprocessingml/2006/main"/>
+    </w:pPr>
   </w:style>
 </w:styles>
 </file>

</xml_diff>